<commit_message>
upd + lab2 opd fix
</commit_message>
<xml_diff>
--- a/semester2/OPD/lab3/Отчёт OPD lab2.docx
+++ b/semester2/OPD/lab3/Отчёт OPD lab2.docx
@@ -1150,27 +1150,14 @@
       <w:r>
         <w:t xml:space="preserve">Таблица </w:t>
       </w:r>
-      <w:r>
-        <w:fldChar w:fldCharType="begin"/>
-      </w:r>
-      <w:r>
-        <w:instrText xml:space="preserve"> SEQ Таблица \* ARABIC </w:instrText>
-      </w:r>
-      <w:r>
-        <w:fldChar w:fldCharType="separate"/>
-      </w:r>
-      <w:r>
-        <w:rPr>
-          <w:noProof/>
-        </w:rPr>
-        <w:t>1</w:t>
-      </w:r>
-      <w:r>
-        <w:rPr>
-          <w:noProof/>
-        </w:rPr>
-        <w:fldChar w:fldCharType="end"/>
-      </w:r>
+      <w:fldSimple w:instr=" SEQ Таблица \* ARABIC ">
+        <w:r>
+          <w:rPr>
+            <w:noProof/>
+          </w:rPr>
+          <w:t>1</w:t>
+        </w:r>
+      </w:fldSimple>
       <w:bookmarkEnd w:id="3"/>
     </w:p>
     <w:tbl>
@@ -1607,14 +1594,7 @@
                 <w:rFonts w:ascii="Courier New" w:hAnsi="Courier New" w:cs="Courier New"/>
                 <w:lang w:val="en-US"/>
               </w:rPr>
-              <w:t>arr_</w:t>
-            </w:r>
-            <w:r>
-              <w:rPr>
-                <w:rFonts w:ascii="Courier New" w:hAnsi="Courier New" w:cs="Courier New"/>
-                <w:lang w:val="en-US"/>
-              </w:rPr>
-              <w:t>len</w:t>
+              <w:t>arr_len</w:t>
             </w:r>
             <w:proofErr w:type="spellEnd"/>
           </w:p>
@@ -2376,31 +2356,7 @@
               <w:rPr>
                 <w:rFonts w:ascii="Courier New" w:hAnsi="Courier New" w:cs="Courier New"/>
               </w:rPr>
-              <w:t xml:space="preserve">, расположенную на </w:t>
-            </w:r>
-            <w:r>
-              <w:rPr>
-                <w:rFonts w:ascii="Courier New" w:hAnsi="Courier New" w:cs="Courier New"/>
-              </w:rPr>
-              <w:t>6</w:t>
-            </w:r>
-            <w:r>
-              <w:rPr>
-                <w:rFonts w:ascii="Courier New" w:hAnsi="Courier New" w:cs="Courier New"/>
-              </w:rPr>
-              <w:t xml:space="preserve"> яче</w:t>
-            </w:r>
-            <w:r>
-              <w:rPr>
-                <w:rFonts w:ascii="Courier New" w:hAnsi="Courier New" w:cs="Courier New"/>
-              </w:rPr>
-              <w:t>ек</w:t>
-            </w:r>
-            <w:r>
-              <w:rPr>
-                <w:rFonts w:ascii="Courier New" w:hAnsi="Courier New" w:cs="Courier New"/>
-              </w:rPr>
-              <w:t xml:space="preserve"> раньше </w:t>
+              <w:t xml:space="preserve">, расположенную на 6 ячеек раньше </w:t>
             </w:r>
             <w:r>
               <w:rPr>
@@ -2607,37 +2563,7 @@
               <w:rPr>
                 <w:rFonts w:ascii="Courier New" w:hAnsi="Courier New" w:cs="Courier New"/>
               </w:rPr>
-              <w:t xml:space="preserve"> </w:t>
-            </w:r>
-            <w:r>
-              <w:rPr>
-                <w:rFonts w:ascii="Courier New" w:hAnsi="Courier New" w:cs="Courier New"/>
-              </w:rPr>
-              <w:t>расположенн</w:t>
-            </w:r>
-            <w:r>
-              <w:rPr>
-                <w:rFonts w:ascii="Courier New" w:hAnsi="Courier New" w:cs="Courier New"/>
-              </w:rPr>
-              <w:t>ой</w:t>
-            </w:r>
-            <w:r>
-              <w:rPr>
-                <w:rFonts w:ascii="Courier New" w:hAnsi="Courier New" w:cs="Courier New"/>
-              </w:rPr>
-              <w:t xml:space="preserve"> на </w:t>
-            </w:r>
-            <w:r>
-              <w:rPr>
-                <w:rFonts w:ascii="Courier New" w:hAnsi="Courier New" w:cs="Courier New"/>
-              </w:rPr>
-              <w:t>9</w:t>
-            </w:r>
-            <w:r>
-              <w:rPr>
-                <w:rFonts w:ascii="Courier New" w:hAnsi="Courier New" w:cs="Courier New"/>
-              </w:rPr>
-              <w:t xml:space="preserve"> ячеек раньше </w:t>
+              <w:t xml:space="preserve"> расположенной на 9 ячеек раньше </w:t>
             </w:r>
             <w:r>
               <w:rPr>
@@ -2650,13 +2576,7 @@
               <w:rPr>
                 <w:rFonts w:ascii="Courier New" w:hAnsi="Courier New" w:cs="Courier New"/>
               </w:rPr>
-              <w:t xml:space="preserve"> </w:t>
-            </w:r>
-            <w:r>
-              <w:rPr>
-                <w:rFonts w:ascii="Courier New" w:hAnsi="Courier New" w:cs="Courier New"/>
-              </w:rPr>
-              <w:t>и аккумулятора, с последующей записью результата в аккумулятор</w:t>
+              <w:t xml:space="preserve"> и аккумулятора, с последующей записью результата в аккумулятор</w:t>
             </w:r>
           </w:p>
           <w:p>
@@ -2849,19 +2769,7 @@
               <w:rPr>
                 <w:rFonts w:ascii="Courier New" w:hAnsi="Courier New" w:cs="Courier New"/>
               </w:rPr>
-              <w:t xml:space="preserve">, расположенную на </w:t>
-            </w:r>
-            <w:r>
-              <w:rPr>
-                <w:rFonts w:ascii="Courier New" w:hAnsi="Courier New" w:cs="Courier New"/>
-              </w:rPr>
-              <w:t>9</w:t>
-            </w:r>
-            <w:r>
-              <w:rPr>
-                <w:rFonts w:ascii="Courier New" w:hAnsi="Courier New" w:cs="Courier New"/>
-              </w:rPr>
-              <w:t xml:space="preserve"> ячеек раньше </w:t>
+              <w:t xml:space="preserve">, расположенную на 9 ячеек раньше </w:t>
             </w:r>
             <w:r>
               <w:rPr>
@@ -2994,7 +2902,7 @@
                 <w:rFonts w:ascii="Courier New" w:hAnsi="Courier New" w:cs="Courier New"/>
                 <w:lang w:val="en-US"/>
               </w:rPr>
-              <w:t xml:space="preserve">ADD </w:t>
+              <w:t xml:space="preserve">LD </w:t>
             </w:r>
             <w:r>
               <w:rPr>
@@ -3044,25 +2952,7 @@
               <w:rPr>
                 <w:rFonts w:ascii="Courier New" w:hAnsi="Courier New" w:cs="Courier New"/>
               </w:rPr>
-              <w:t xml:space="preserve">, расположенной </w:t>
-            </w:r>
-            <w:r>
-              <w:rPr>
-                <w:rFonts w:ascii="Courier New" w:hAnsi="Courier New" w:cs="Courier New"/>
-              </w:rPr>
-              <w:t xml:space="preserve">на </w:t>
-            </w:r>
-            <w:r>
-              <w:rPr>
-                <w:rFonts w:ascii="Courier New" w:hAnsi="Courier New" w:cs="Courier New"/>
-              </w:rPr>
-              <w:t>10</w:t>
-            </w:r>
-            <w:r>
-              <w:rPr>
-                <w:rFonts w:ascii="Courier New" w:hAnsi="Courier New" w:cs="Courier New"/>
-              </w:rPr>
-              <w:t xml:space="preserve"> ячеек раньше </w:t>
+              <w:t xml:space="preserve">, расположенной на 10 ячеек раньше </w:t>
             </w:r>
             <w:r>
               <w:rPr>
@@ -3075,13 +2965,19 @@
               <w:rPr>
                 <w:rFonts w:ascii="Courier New" w:hAnsi="Courier New" w:cs="Courier New"/>
               </w:rPr>
-              <w:t xml:space="preserve"> и берёт это значение как адрес ячейки, значение которой складывает с аккумулятором</w:t>
-            </w:r>
-            <w:r>
-              <w:rPr>
-                <w:rFonts w:ascii="Courier New" w:hAnsi="Courier New" w:cs="Courier New"/>
-              </w:rPr>
-              <w:t>, с последующей записью результата в аккумулятор</w:t>
+              <w:t xml:space="preserve"> и берёт это значение как адрес ячейки, значение которой </w:t>
+            </w:r>
+            <w:r>
+              <w:rPr>
+                <w:rFonts w:ascii="Courier New" w:hAnsi="Courier New" w:cs="Courier New"/>
+              </w:rPr>
+              <w:t>загружает</w:t>
+            </w:r>
+            <w:r>
+              <w:rPr>
+                <w:rFonts w:ascii="Courier New" w:hAnsi="Courier New" w:cs="Courier New"/>
+              </w:rPr>
+              <w:t xml:space="preserve"> в аккумулятор</w:t>
             </w:r>
           </w:p>
           <w:p>
@@ -3104,6 +3000,13 @@
             <w:r>
               <w:rPr>
                 <w:rFonts w:ascii="Courier New" w:hAnsi="Courier New" w:cs="Courier New"/>
+                <w:lang w:val="en-US"/>
+              </w:rPr>
+              <w:t>M(</w:t>
+            </w:r>
+            <w:r>
+              <w:rPr>
+                <w:rFonts w:ascii="Courier New" w:hAnsi="Courier New" w:cs="Courier New"/>
               </w:rPr>
               <w:t>5</w:t>
             </w:r>
@@ -3112,7 +3015,7 @@
                 <w:rFonts w:ascii="Courier New" w:hAnsi="Courier New" w:cs="Courier New"/>
                 <w:lang w:val="en-US"/>
               </w:rPr>
-              <w:t>D5</w:t>
+              <w:t>BF</w:t>
             </w:r>
             <w:r>
               <w:rPr>
@@ -3126,7 +3029,13 @@
                 <w:rFonts w:ascii="Courier New" w:hAnsi="Courier New" w:cs="Courier New"/>
                 <w:lang w:val="en-US"/>
               </w:rPr>
-              <w:t xml:space="preserve">+ AC </w:t>
+              <w:t>)</w:t>
+            </w:r>
+            <w:r>
+              <w:rPr>
+                <w:rFonts w:ascii="Courier New" w:hAnsi="Courier New" w:cs="Courier New"/>
+              </w:rPr>
+              <w:t xml:space="preserve"> </w:t>
             </w:r>
             <w:r>
               <w:rPr>
@@ -3487,13 +3396,7 @@
               <w:rPr>
                 <w:rFonts w:ascii="Courier New" w:hAnsi="Courier New" w:cs="Courier New"/>
               </w:rPr>
-              <w:t>1</w:t>
-            </w:r>
-            <w:r>
-              <w:rPr>
-                <w:rFonts w:ascii="Courier New" w:hAnsi="Courier New" w:cs="Courier New"/>
-              </w:rPr>
-              <w:t xml:space="preserve">, </w:t>
+              <w:t xml:space="preserve">1, </w:t>
             </w:r>
             <w:r>
               <w:rPr>
@@ -3512,19 +3415,7 @@
               <w:rPr>
                 <w:rFonts w:ascii="Courier New" w:hAnsi="Courier New" w:cs="Courier New"/>
               </w:rPr>
-              <w:t>+</w:t>
-            </w:r>
-            <w:r>
-              <w:rPr>
-                <w:rFonts w:ascii="Courier New" w:hAnsi="Courier New" w:cs="Courier New"/>
-              </w:rPr>
-              <w:t>3</w:t>
-            </w:r>
-            <w:r>
-              <w:rPr>
-                <w:rFonts w:ascii="Courier New" w:hAnsi="Courier New" w:cs="Courier New"/>
-              </w:rPr>
-              <w:t xml:space="preserve">+1 </w:t>
+              <w:t xml:space="preserve">+3+1 </w:t>
             </w:r>
             <w:r>
               <w:rPr>
@@ -3619,7 +3510,7 @@
                 <w:rFonts w:ascii="Courier New" w:hAnsi="Courier New" w:cs="Courier New"/>
                 <w:lang w:val="en-US"/>
               </w:rPr>
-              <w:t xml:space="preserve">ADD </w:t>
+              <w:t xml:space="preserve">LD </w:t>
             </w:r>
             <w:r>
               <w:rPr>
@@ -3664,7 +3555,13 @@
               <w:rPr>
                 <w:rFonts w:ascii="Courier New" w:hAnsi="Courier New" w:cs="Courier New"/>
               </w:rPr>
-              <w:t xml:space="preserve">Сложение значения содержимого ячейки памяти </w:t>
+              <w:t>Запись</w:t>
+            </w:r>
+            <w:r>
+              <w:rPr>
+                <w:rFonts w:ascii="Courier New" w:hAnsi="Courier New" w:cs="Courier New"/>
+              </w:rPr>
+              <w:t xml:space="preserve"> значения содержимого ячейки памяти </w:t>
             </w:r>
             <w:r>
               <w:rPr>
@@ -3695,19 +3592,7 @@
               <w:rPr>
                 <w:rFonts w:ascii="Courier New" w:hAnsi="Courier New" w:cs="Courier New"/>
               </w:rPr>
-              <w:t xml:space="preserve"> расположенной на </w:t>
-            </w:r>
-            <w:r>
-              <w:rPr>
-                <w:rFonts w:ascii="Courier New" w:hAnsi="Courier New" w:cs="Courier New"/>
-              </w:rPr>
-              <w:t>11</w:t>
-            </w:r>
-            <w:r>
-              <w:rPr>
-                <w:rFonts w:ascii="Courier New" w:hAnsi="Courier New" w:cs="Courier New"/>
-              </w:rPr>
-              <w:t xml:space="preserve"> ячеек раньше </w:t>
+              <w:t xml:space="preserve"> расположенной на 11 ячеек раньше </w:t>
             </w:r>
             <w:r>
               <w:rPr>
@@ -3720,7 +3605,7 @@
               <w:rPr>
                 <w:rFonts w:ascii="Courier New" w:hAnsi="Courier New" w:cs="Courier New"/>
               </w:rPr>
-              <w:t xml:space="preserve"> и аккумулятора, с последующей записью результата в аккумулятор</w:t>
+              <w:t xml:space="preserve"> в аккумулятор</w:t>
             </w:r>
           </w:p>
           <w:p>
@@ -3769,9 +3654,8 @@
             <w:r>
               <w:rPr>
                 <w:rFonts w:ascii="Courier New" w:hAnsi="Courier New" w:cs="Courier New"/>
-                <w:lang w:val="en-US"/>
-              </w:rPr>
-              <w:t xml:space="preserve">+ AC </w:t>
+              </w:rPr>
+              <w:t xml:space="preserve"> </w:t>
             </w:r>
             <w:r>
               <w:rPr>
@@ -3942,7 +3826,6 @@
               <w:rPr>
                 <w:rFonts w:ascii="Courier New" w:hAnsi="Courier New" w:cs="Courier New"/>
               </w:rPr>
-              <w:lastRenderedPageBreak/>
               <w:t>5CD</w:t>
             </w:r>
           </w:p>
@@ -4045,7 +3928,13 @@
               <w:rPr>
                 <w:rFonts w:ascii="Courier New" w:hAnsi="Courier New" w:cs="Courier New"/>
               </w:rPr>
-              <w:t xml:space="preserve">Запись значения содержимого аккумулятора в ячейку памяти </w:t>
+              <w:t xml:space="preserve">Запись </w:t>
+            </w:r>
+            <w:r>
+              <w:rPr>
+                <w:rFonts w:ascii="Courier New" w:hAnsi="Courier New" w:cs="Courier New"/>
+              </w:rPr>
+              <w:t xml:space="preserve">значения содержимого аккумулятора в ячейку памяти </w:t>
             </w:r>
             <w:r>
               <w:rPr>
@@ -4106,6 +3995,7 @@
               <w:rPr>
                 <w:rFonts w:ascii="Courier New" w:hAnsi="Courier New" w:cs="Courier New"/>
               </w:rPr>
+              <w:lastRenderedPageBreak/>
               <w:t xml:space="preserve">AC </w:t>
             </w:r>
             <w:r>
@@ -4139,14 +4029,7 @@
                 <w:rFonts w:ascii="Courier New" w:hAnsi="Courier New" w:cs="Courier New"/>
                 <w:lang w:val="en-US"/>
               </w:rPr>
-              <w:t>C1</w:t>
-            </w:r>
-            <w:r>
-              <w:rPr>
-                <w:rFonts w:ascii="Courier New" w:hAnsi="Courier New" w:cs="Courier New"/>
-                <w:lang w:val="en-US"/>
-              </w:rPr>
-              <w:t>)</w:t>
+              <w:t>C1)</w:t>
             </w:r>
           </w:p>
         </w:tc>
@@ -4172,6 +4055,7 @@
               <w:rPr>
                 <w:rFonts w:ascii="Courier New" w:hAnsi="Courier New" w:cs="Courier New"/>
               </w:rPr>
+              <w:lastRenderedPageBreak/>
               <w:t>5CE</w:t>
             </w:r>
           </w:p>
@@ -4246,20 +4130,37 @@
               <w:jc w:val="center"/>
               <w:rPr>
                 <w:rFonts w:ascii="Courier New" w:hAnsi="Courier New" w:cs="Courier New"/>
-                <w:lang w:val="en-US"/>
-              </w:rPr>
-            </w:pPr>
-            <w:r>
-              <w:rPr>
-                <w:rFonts w:ascii="Courier New" w:hAnsi="Courier New" w:cs="Courier New"/>
-                <w:lang w:val="en-US"/>
-              </w:rPr>
-              <w:t>M(5C0)</w:t>
-            </w:r>
-            <w:r>
-              <w:rPr>
-                <w:rFonts w:ascii="Courier New" w:hAnsi="Courier New" w:cs="Courier New"/>
-                <w:lang w:val="en-US"/>
+              </w:rPr>
+            </w:pPr>
+            <w:r>
+              <w:rPr>
+                <w:rFonts w:ascii="Courier New" w:hAnsi="Courier New" w:cs="Courier New"/>
+                <w:lang w:val="en-US"/>
+              </w:rPr>
+              <w:t>M</w:t>
+            </w:r>
+            <w:r>
+              <w:rPr>
+                <w:rFonts w:ascii="Courier New" w:hAnsi="Courier New" w:cs="Courier New"/>
+              </w:rPr>
+              <w:t>(5</w:t>
+            </w:r>
+            <w:r>
+              <w:rPr>
+                <w:rFonts w:ascii="Courier New" w:hAnsi="Courier New" w:cs="Courier New"/>
+                <w:lang w:val="en-US"/>
+              </w:rPr>
+              <w:t>C</w:t>
+            </w:r>
+            <w:r>
+              <w:rPr>
+                <w:rFonts w:ascii="Courier New" w:hAnsi="Courier New" w:cs="Courier New"/>
+              </w:rPr>
+              <w:t>0)</w:t>
+            </w:r>
+            <w:r>
+              <w:rPr>
+                <w:rFonts w:ascii="Courier New" w:hAnsi="Courier New" w:cs="Courier New"/>
               </w:rPr>
               <w:t xml:space="preserve"> - 1 </w:t>
             </w:r>
@@ -4272,7 +4173,6 @@
             <w:r>
               <w:rPr>
                 <w:rFonts w:ascii="Courier New" w:hAnsi="Courier New" w:cs="Courier New"/>
-                <w:lang w:val="en-US"/>
               </w:rPr>
               <w:t xml:space="preserve"> </w:t>
             </w:r>
@@ -4281,14 +4181,26 @@
                 <w:rFonts w:ascii="Courier New" w:hAnsi="Courier New" w:cs="Courier New"/>
                 <w:lang w:val="en-US"/>
               </w:rPr>
-              <w:t>M(5C0)</w:t>
-            </w:r>
-            <w:r>
-              <w:rPr>
-                <w:rFonts w:ascii="Courier New" w:hAnsi="Courier New" w:cs="Courier New"/>
-                <w:lang w:val="en-US"/>
-              </w:rPr>
-              <w:t>;</w:t>
+              <w:t>M</w:t>
+            </w:r>
+            <w:r>
+              <w:rPr>
+                <w:rFonts w:ascii="Courier New" w:hAnsi="Courier New" w:cs="Courier New"/>
+              </w:rPr>
+              <w:t>(5</w:t>
+            </w:r>
+            <w:r>
+              <w:rPr>
+                <w:rFonts w:ascii="Courier New" w:hAnsi="Courier New" w:cs="Courier New"/>
+                <w:lang w:val="en-US"/>
+              </w:rPr>
+              <w:t>C</w:t>
+            </w:r>
+            <w:r>
+              <w:rPr>
+                <w:rFonts w:ascii="Courier New" w:hAnsi="Courier New" w:cs="Courier New"/>
+              </w:rPr>
+              <w:t>0);</w:t>
             </w:r>
           </w:p>
           <w:p>
@@ -4331,13 +4243,7 @@
               <w:rPr>
                 <w:rFonts w:ascii="Courier New" w:hAnsi="Courier New" w:cs="Courier New"/>
               </w:rPr>
-              <w:t>0)</w:t>
-            </w:r>
-            <w:r>
-              <w:rPr>
-                <w:rFonts w:ascii="Courier New" w:hAnsi="Courier New" w:cs="Courier New"/>
-              </w:rPr>
-              <w:t xml:space="preserve"> &lt;= 0, </w:t>
+              <w:t xml:space="preserve">0) &lt;= 0, </w:t>
             </w:r>
             <w:r>
               <w:rPr>
@@ -4546,13 +4452,7 @@
               <w:rPr>
                 <w:rFonts w:ascii="Courier New" w:hAnsi="Courier New" w:cs="Courier New"/>
               </w:rPr>
-              <w:t>-8+1</w:t>
-            </w:r>
-            <w:r>
-              <w:rPr>
-                <w:rFonts w:ascii="Courier New" w:hAnsi="Courier New" w:cs="Courier New"/>
-              </w:rPr>
-              <w:t xml:space="preserve"> </w:t>
+              <w:t xml:space="preserve">-8+1 </w:t>
             </w:r>
             <w:r>
               <w:rPr>
@@ -4857,21 +4757,7 @@
                 <w:rFonts w:ascii="Courier New" w:hAnsi="Courier New" w:cs="Courier New"/>
                 <w:lang w:val="en-US"/>
               </w:rPr>
-              <w:t>[</w:t>
-            </w:r>
-            <w:r>
-              <w:rPr>
-                <w:rFonts w:ascii="Courier New" w:hAnsi="Courier New" w:cs="Courier New"/>
-                <w:lang w:val="en-US"/>
-              </w:rPr>
-              <w:t>1</w:t>
-            </w:r>
-            <w:r>
-              <w:rPr>
-                <w:rFonts w:ascii="Courier New" w:hAnsi="Courier New" w:cs="Courier New"/>
-                <w:lang w:val="en-US"/>
-              </w:rPr>
-              <w:t>]</w:t>
+              <w:t>[1]</w:t>
             </w:r>
           </w:p>
         </w:tc>
@@ -4970,21 +4856,7 @@
                 <w:rFonts w:ascii="Courier New" w:hAnsi="Courier New" w:cs="Courier New"/>
                 <w:lang w:val="en-US"/>
               </w:rPr>
-              <w:t>[</w:t>
-            </w:r>
-            <w:r>
-              <w:rPr>
-                <w:rFonts w:ascii="Courier New" w:hAnsi="Courier New" w:cs="Courier New"/>
-                <w:lang w:val="en-US"/>
-              </w:rPr>
-              <w:t>2</w:t>
-            </w:r>
-            <w:r>
-              <w:rPr>
-                <w:rFonts w:ascii="Courier New" w:hAnsi="Courier New" w:cs="Courier New"/>
-                <w:lang w:val="en-US"/>
-              </w:rPr>
-              <w:t>]</w:t>
+              <w:t>[2]</w:t>
             </w:r>
           </w:p>
         </w:tc>
@@ -5083,21 +4955,7 @@
                 <w:rFonts w:ascii="Courier New" w:hAnsi="Courier New" w:cs="Courier New"/>
                 <w:lang w:val="en-US"/>
               </w:rPr>
-              <w:t>[</w:t>
-            </w:r>
-            <w:r>
-              <w:rPr>
-                <w:rFonts w:ascii="Courier New" w:hAnsi="Courier New" w:cs="Courier New"/>
-                <w:lang w:val="en-US"/>
-              </w:rPr>
-              <w:t>3</w:t>
-            </w:r>
-            <w:r>
-              <w:rPr>
-                <w:rFonts w:ascii="Courier New" w:hAnsi="Courier New" w:cs="Courier New"/>
-                <w:lang w:val="en-US"/>
-              </w:rPr>
-              <w:t>]</w:t>
+              <w:t>[3]</w:t>
             </w:r>
           </w:p>
         </w:tc>
@@ -5197,21 +5055,7 @@
                 <w:rFonts w:ascii="Courier New" w:hAnsi="Courier New" w:cs="Courier New"/>
                 <w:lang w:val="en-US"/>
               </w:rPr>
-              <w:t>[</w:t>
-            </w:r>
-            <w:r>
-              <w:rPr>
-                <w:rFonts w:ascii="Courier New" w:hAnsi="Courier New" w:cs="Courier New"/>
-                <w:lang w:val="en-US"/>
-              </w:rPr>
-              <w:t>4</w:t>
-            </w:r>
-            <w:r>
-              <w:rPr>
-                <w:rFonts w:ascii="Courier New" w:hAnsi="Courier New" w:cs="Courier New"/>
-                <w:lang w:val="en-US"/>
-              </w:rPr>
-              <w:t>]</w:t>
+              <w:t>[4]</w:t>
             </w:r>
           </w:p>
         </w:tc>
@@ -5281,21 +5125,14 @@
           <w:rFonts w:ascii="Courier New" w:hAnsi="Courier New" w:cs="Courier New"/>
           <w:lang w:val="en-US"/>
         </w:rPr>
-        <w:t>5</w:t>
+        <w:t>result</w:t>
       </w:r>
       <w:r>
         <w:rPr>
           <w:rFonts w:ascii="Courier New" w:hAnsi="Courier New" w:cs="Courier New"/>
           <w:lang w:val="en-US"/>
         </w:rPr>
-        <w:t>C</w:t>
-      </w:r>
-      <w:r>
-        <w:rPr>
-          <w:rFonts w:ascii="Courier New" w:hAnsi="Courier New" w:cs="Courier New"/>
-          <w:lang w:val="en-US"/>
-        </w:rPr>
-        <w:t xml:space="preserve">1 </w:t>
+        <w:t xml:space="preserve"> </w:t>
       </w:r>
       <w:r>
         <w:rPr>
@@ -5328,31 +5165,99 @@
           <w:rFonts w:ascii="Courier New" w:hAnsi="Courier New" w:cs="Courier New"/>
         </w:rPr>
       </w:pPr>
+      <w:proofErr w:type="spellStart"/>
+      <w:r>
+        <w:rPr>
+          <w:rFonts w:ascii="Courier New" w:hAnsi="Courier New" w:cs="Courier New"/>
+        </w:rPr>
+        <w:t>arr_len</w:t>
+      </w:r>
+      <w:proofErr w:type="spellEnd"/>
+      <w:r>
+        <w:rPr>
+          <w:rFonts w:ascii="Courier New" w:hAnsi="Courier New" w:cs="Courier New"/>
+        </w:rPr>
+        <w:t xml:space="preserve"> </w:t>
+      </w:r>
+      <w:r>
+        <w:rPr>
+          <w:rFonts w:ascii="Courier New" w:hAnsi="Courier New" w:cs="Courier New"/>
+        </w:rPr>
+        <w:t xml:space="preserve">= </w:t>
+      </w:r>
+      <w:r>
+        <w:rPr>
+          <w:rFonts w:ascii="Courier New" w:hAnsi="Courier New" w:cs="Courier New"/>
+        </w:rPr>
+        <w:t>0005</w:t>
+      </w:r>
+      <w:r>
+        <w:rPr>
+          <w:rFonts w:ascii="Courier New" w:hAnsi="Courier New" w:cs="Courier New"/>
+          <w:vertAlign w:val="subscript"/>
+        </w:rPr>
+        <w:t>16</w:t>
+      </w:r>
+    </w:p>
+    <w:p>
+      <w:pPr>
+        <w:pStyle w:val="a3"/>
+        <w:spacing w:line="240" w:lineRule="auto"/>
+        <w:rPr>
+          <w:rFonts w:ascii="Courier New" w:hAnsi="Courier New" w:cs="Courier New"/>
+        </w:rPr>
+      </w:pPr>
+      <w:proofErr w:type="spellStart"/>
       <w:r>
         <w:rPr>
           <w:rFonts w:ascii="Courier New" w:hAnsi="Courier New" w:cs="Courier New"/>
           <w:lang w:val="en-US"/>
         </w:rPr>
-        <w:t>AC</w:t>
-      </w:r>
+        <w:t>arr</w:t>
+      </w:r>
+      <w:proofErr w:type="spellEnd"/>
       <w:r>
         <w:rPr>
           <w:rFonts w:ascii="Courier New" w:hAnsi="Courier New" w:cs="Courier New"/>
         </w:rPr>
-        <w:t xml:space="preserve"> = 000</w:t>
+        <w:t>_</w:t>
       </w:r>
       <w:r>
         <w:rPr>
           <w:rFonts w:ascii="Courier New" w:hAnsi="Courier New" w:cs="Courier New"/>
-        </w:rPr>
-        <w:t>5</w:t>
+          <w:lang w:val="en-US"/>
+        </w:rPr>
+        <w:t>current</w:t>
       </w:r>
       <w:r>
         <w:rPr>
           <w:rFonts w:ascii="Courier New" w:hAnsi="Courier New" w:cs="Courier New"/>
-          <w:vertAlign w:val="subscript"/>
-        </w:rPr>
-        <w:t>16</w:t>
+        </w:rPr>
+        <w:t xml:space="preserve"> </w:t>
+      </w:r>
+      <w:r>
+        <w:rPr>
+          <w:rFonts w:ascii="Courier New" w:hAnsi="Courier New" w:cs="Courier New"/>
+        </w:rPr>
+        <w:t xml:space="preserve">= </w:t>
+      </w:r>
+      <w:r>
+        <w:rPr>
+          <w:rFonts w:ascii="Courier New" w:hAnsi="Courier New" w:cs="Courier New"/>
+        </w:rPr>
+        <w:t>Адрес последнего элемента массива</w:t>
+      </w:r>
+      <w:r>
+        <w:rPr>
+          <w:rFonts w:ascii="Courier New" w:hAnsi="Courier New" w:cs="Courier New"/>
+        </w:rPr>
+        <w:t xml:space="preserve"> + </w:t>
+      </w:r>
+      <w:r>
+        <w:rPr>
+          <w:rFonts w:ascii="Courier New" w:hAnsi="Courier New" w:cs="Courier New"/>
+        </w:rPr>
+        <w:t>1</w:t>
       </w:r>
     </w:p>
     <w:p>
@@ -5361,45 +5266,22 @@
         <w:spacing w:line="240" w:lineRule="auto"/>
         <w:rPr>
           <w:rFonts w:ascii="Courier New" w:hAnsi="Courier New" w:cs="Courier New"/>
-        </w:rPr>
-      </w:pPr>
-      <w:r>
-        <w:rPr>
-          <w:rFonts w:ascii="Courier New" w:hAnsi="Courier New" w:cs="Courier New"/>
-        </w:rPr>
-        <w:t>5</w:t>
-      </w:r>
+          <w:lang w:val="en-US"/>
+        </w:rPr>
+      </w:pPr>
       <w:r>
         <w:rPr>
           <w:rFonts w:ascii="Courier New" w:hAnsi="Courier New" w:cs="Courier New"/>
           <w:lang w:val="en-US"/>
         </w:rPr>
-        <w:t>C</w:t>
+        <w:t>do</w:t>
       </w:r>
       <w:r>
         <w:rPr>
           <w:rFonts w:ascii="Courier New" w:hAnsi="Courier New" w:cs="Courier New"/>
-        </w:rPr>
-        <w:t>0</w:t>
-      </w:r>
-      <w:r>
-        <w:rPr>
-          <w:rFonts w:ascii="Courier New" w:hAnsi="Courier New" w:cs="Courier New"/>
-        </w:rPr>
-        <w:t xml:space="preserve"> = </w:t>
-      </w:r>
-      <w:r>
-        <w:rPr>
-          <w:rFonts w:ascii="Courier New" w:hAnsi="Courier New" w:cs="Courier New"/>
-        </w:rPr>
-        <w:t>0005</w:t>
-      </w:r>
-      <w:r>
-        <w:rPr>
-          <w:rFonts w:ascii="Courier New" w:hAnsi="Courier New" w:cs="Courier New"/>
-          <w:vertAlign w:val="subscript"/>
-        </w:rPr>
-        <w:t>16</w:t>
+          <w:lang w:val="en-US"/>
+        </w:rPr>
+        <w:t>:</w:t>
       </w:r>
     </w:p>
     <w:p>
@@ -5408,6 +5290,7 @@
         <w:spacing w:line="240" w:lineRule="auto"/>
         <w:rPr>
           <w:rFonts w:ascii="Courier New" w:hAnsi="Courier New" w:cs="Courier New"/>
+          <w:lang w:val="en-US"/>
         </w:rPr>
       </w:pPr>
       <w:r>
@@ -5415,99 +5298,39 @@
           <w:rFonts w:ascii="Courier New" w:hAnsi="Courier New" w:cs="Courier New"/>
           <w:lang w:val="en-US"/>
         </w:rPr>
-        <w:t>AC</w:t>
-      </w:r>
-      <w:r>
-        <w:rPr>
-          <w:rFonts w:ascii="Courier New" w:hAnsi="Courier New" w:cs="Courier New"/>
-        </w:rPr>
-        <w:t xml:space="preserve"> = </w:t>
-      </w:r>
-      <w:r>
-        <w:rPr>
-          <w:rFonts w:ascii="Courier New" w:hAnsi="Courier New" w:cs="Courier New"/>
-        </w:rPr>
-        <w:t>Адрес последнего элемента массива</w:t>
-      </w:r>
-      <w:r>
-        <w:rPr>
-          <w:rFonts w:ascii="Courier New" w:hAnsi="Courier New" w:cs="Courier New"/>
-        </w:rPr>
-        <w:t xml:space="preserve"> + </w:t>
-      </w:r>
-      <w:r>
-        <w:rPr>
-          <w:rFonts w:ascii="Courier New" w:hAnsi="Courier New" w:cs="Courier New"/>
-        </w:rPr>
-        <w:t>1</w:t>
-      </w:r>
-    </w:p>
-    <w:p>
-      <w:pPr>
-        <w:pStyle w:val="a3"/>
-        <w:spacing w:line="240" w:lineRule="auto"/>
-        <w:rPr>
-          <w:rFonts w:ascii="Courier New" w:hAnsi="Courier New" w:cs="Courier New"/>
-        </w:rPr>
-      </w:pPr>
-      <w:r>
-        <w:rPr>
-          <w:rFonts w:ascii="Courier New" w:hAnsi="Courier New" w:cs="Courier New"/>
-        </w:rPr>
-        <w:t>5</w:t>
-      </w:r>
+        <w:tab/>
+      </w:r>
+      <w:proofErr w:type="spellStart"/>
       <w:r>
         <w:rPr>
           <w:rFonts w:ascii="Courier New" w:hAnsi="Courier New" w:cs="Courier New"/>
           <w:lang w:val="en-US"/>
         </w:rPr>
-        <w:t>BF</w:t>
-      </w:r>
-      <w:r>
-        <w:rPr>
-          <w:rFonts w:ascii="Courier New" w:hAnsi="Courier New" w:cs="Courier New"/>
-        </w:rPr>
-        <w:t xml:space="preserve"> = </w:t>
-      </w:r>
-      <w:r>
-        <w:rPr>
-          <w:rFonts w:ascii="Courier New" w:hAnsi="Courier New" w:cs="Courier New"/>
-        </w:rPr>
-        <w:t>Адрес последнего элемента массива</w:t>
-      </w:r>
-      <w:r>
-        <w:rPr>
-          <w:rFonts w:ascii="Courier New" w:hAnsi="Courier New" w:cs="Courier New"/>
-        </w:rPr>
-        <w:t xml:space="preserve"> + </w:t>
-      </w:r>
-      <w:r>
-        <w:rPr>
-          <w:rFonts w:ascii="Courier New" w:hAnsi="Courier New" w:cs="Courier New"/>
-        </w:rPr>
-        <w:t>1</w:t>
-      </w:r>
-    </w:p>
-    <w:p>
-      <w:pPr>
-        <w:pStyle w:val="a3"/>
-        <w:spacing w:line="240" w:lineRule="auto"/>
-        <w:rPr>
-          <w:rFonts w:ascii="Courier New" w:hAnsi="Courier New" w:cs="Courier New"/>
-        </w:rPr>
-      </w:pPr>
+        <w:t>arr_current</w:t>
+      </w:r>
+      <w:proofErr w:type="spellEnd"/>
       <w:r>
         <w:rPr>
           <w:rFonts w:ascii="Courier New" w:hAnsi="Courier New" w:cs="Courier New"/>
           <w:lang w:val="en-US"/>
         </w:rPr>
-        <w:t>do</w:t>
-      </w:r>
+        <w:t xml:space="preserve"> = </w:t>
+      </w:r>
+      <w:proofErr w:type="spellStart"/>
       <w:r>
         <w:rPr>
           <w:rFonts w:ascii="Courier New" w:hAnsi="Courier New" w:cs="Courier New"/>
-        </w:rPr>
-        <w:t>:</w:t>
+          <w:lang w:val="en-US"/>
+        </w:rPr>
+        <w:t>arr_current</w:t>
+      </w:r>
+      <w:proofErr w:type="spellEnd"/>
+      <w:r>
+        <w:rPr>
+          <w:rFonts w:ascii="Courier New" w:hAnsi="Courier New" w:cs="Courier New"/>
+          <w:lang w:val="en-US"/>
+        </w:rPr>
+        <w:t xml:space="preserve"> - 1</w:t>
       </w:r>
     </w:p>
     <w:p>
@@ -5532,24 +5355,37 @@
         </w:rPr>
         <w:t xml:space="preserve"> = </w:t>
       </w:r>
-      <w:r>
-        <w:rPr>
-          <w:rFonts w:ascii="Courier New" w:hAnsi="Courier New" w:cs="Courier New"/>
-        </w:rPr>
-        <w:t>Элемент массива</w:t>
-      </w:r>
-      <w:r>
-        <w:rPr>
-          <w:rFonts w:ascii="Courier New" w:hAnsi="Courier New" w:cs="Courier New"/>
-        </w:rPr>
-        <w:t xml:space="preserve"> + </w:t>
-      </w:r>
+      <w:proofErr w:type="spellStart"/>
       <w:r>
         <w:rPr>
           <w:rFonts w:ascii="Courier New" w:hAnsi="Courier New" w:cs="Courier New"/>
           <w:lang w:val="en-US"/>
         </w:rPr>
-        <w:t>AC</w:t>
+        <w:t>arr</w:t>
+      </w:r>
+      <w:proofErr w:type="spellEnd"/>
+      <w:r>
+        <w:rPr>
+          <w:rFonts w:ascii="Courier New" w:hAnsi="Courier New" w:cs="Courier New"/>
+          <w:lang w:val="en-US"/>
+        </w:rPr>
+        <w:t>[</w:t>
+      </w:r>
+      <w:proofErr w:type="spellStart"/>
+      <w:r>
+        <w:rPr>
+          <w:rFonts w:ascii="Courier New" w:hAnsi="Courier New" w:cs="Courier New"/>
+          <w:lang w:val="en-US"/>
+        </w:rPr>
+        <w:t>arr_current</w:t>
+      </w:r>
+      <w:proofErr w:type="spellEnd"/>
+      <w:r>
+        <w:rPr>
+          <w:rFonts w:ascii="Courier New" w:hAnsi="Courier New" w:cs="Courier New"/>
+          <w:lang w:val="en-US"/>
+        </w:rPr>
+        <w:t>]</w:t>
       </w:r>
     </w:p>
     <w:p>
@@ -5570,11 +5406,9 @@
       <w:r>
         <w:rPr>
           <w:rFonts w:ascii="Courier New" w:hAnsi="Courier New" w:cs="Courier New"/>
-          <w:lang w:val="en-US"/>
         </w:rPr>
         <w:t xml:space="preserve"> </w:t>
       </w:r>
-      <w:proofErr w:type="gramStart"/>
       <w:r>
         <w:rPr>
           <w:rFonts w:ascii="Courier New" w:hAnsi="Courier New" w:cs="Courier New"/>
@@ -5585,29 +5419,24 @@
       <w:r>
         <w:rPr>
           <w:rFonts w:ascii="Courier New" w:hAnsi="Courier New" w:cs="Courier New"/>
-          <w:lang w:val="en-US"/>
         </w:rPr>
         <w:t xml:space="preserve"> </w:t>
       </w:r>
       <w:r>
         <w:rPr>
           <w:rFonts w:ascii="Courier New" w:hAnsi="Courier New" w:cs="Courier New"/>
-          <w:lang w:val="en-US"/>
         </w:rPr>
         <w:t>&gt;</w:t>
       </w:r>
-      <w:proofErr w:type="gramEnd"/>
       <w:r>
         <w:rPr>
           <w:rFonts w:ascii="Courier New" w:hAnsi="Courier New" w:cs="Courier New"/>
-          <w:lang w:val="en-US"/>
         </w:rPr>
         <w:t xml:space="preserve"> 0</w:t>
       </w:r>
       <w:r>
         <w:rPr>
           <w:rFonts w:ascii="Courier New" w:hAnsi="Courier New" w:cs="Courier New"/>
-          <w:lang w:val="en-US"/>
         </w:rPr>
         <w:t xml:space="preserve">, </w:t>
       </w:r>
@@ -5637,28 +5466,44 @@
       <w:r>
         <w:rPr>
           <w:rFonts w:ascii="Courier New" w:hAnsi="Courier New" w:cs="Courier New"/>
-        </w:rPr>
-        <w:t>5</w:t>
+          <w:lang w:val="en-US"/>
+        </w:rPr>
+        <w:t>result</w:t>
       </w:r>
       <w:r>
         <w:rPr>
           <w:rFonts w:ascii="Courier New" w:hAnsi="Courier New" w:cs="Courier New"/>
           <w:lang w:val="en-US"/>
         </w:rPr>
-        <w:t>C</w:t>
-      </w:r>
-      <w:r>
-        <w:rPr>
-          <w:rFonts w:ascii="Courier New" w:hAnsi="Courier New" w:cs="Courier New"/>
-        </w:rPr>
-        <w:t>1</w:t>
+        <w:t xml:space="preserve"> </w:t>
       </w:r>
       <w:r>
         <w:rPr>
           <w:rFonts w:ascii="Courier New" w:hAnsi="Courier New" w:cs="Courier New"/>
           <w:lang w:val="en-US"/>
         </w:rPr>
-        <w:t xml:space="preserve"> = AC + 5C1 + 1</w:t>
+        <w:t xml:space="preserve">= </w:t>
+      </w:r>
+      <w:r>
+        <w:rPr>
+          <w:rFonts w:ascii="Courier New" w:hAnsi="Courier New" w:cs="Courier New"/>
+          <w:lang w:val="en-US"/>
+        </w:rPr>
+        <w:t>result</w:t>
+      </w:r>
+      <w:r>
+        <w:rPr>
+          <w:rFonts w:ascii="Courier New" w:hAnsi="Courier New" w:cs="Courier New"/>
+          <w:lang w:val="en-US"/>
+        </w:rPr>
+        <w:t xml:space="preserve"> </w:t>
+      </w:r>
+      <w:r>
+        <w:rPr>
+          <w:rFonts w:ascii="Courier New" w:hAnsi="Courier New" w:cs="Courier New"/>
+          <w:lang w:val="en-US"/>
+        </w:rPr>
+        <w:t>+ 1</w:t>
       </w:r>
     </w:p>
     <w:p>
@@ -5668,57 +5513,54 @@
         <w:ind w:left="1416"/>
         <w:rPr>
           <w:rFonts w:ascii="Courier New" w:hAnsi="Courier New" w:cs="Courier New"/>
-        </w:rPr>
-      </w:pPr>
-      <w:r>
-        <w:rPr>
-          <w:rFonts w:ascii="Courier New" w:hAnsi="Courier New" w:cs="Courier New"/>
-        </w:rPr>
-        <w:t>5</w:t>
-      </w:r>
+          <w:lang w:val="en-US"/>
+        </w:rPr>
+      </w:pPr>
+      <w:proofErr w:type="spellStart"/>
       <w:r>
         <w:rPr>
           <w:rFonts w:ascii="Courier New" w:hAnsi="Courier New" w:cs="Courier New"/>
           <w:lang w:val="en-US"/>
         </w:rPr>
-        <w:t>C</w:t>
-      </w:r>
-      <w:r>
-        <w:rPr>
-          <w:rFonts w:ascii="Courier New" w:hAnsi="Courier New" w:cs="Courier New"/>
-        </w:rPr>
-        <w:t>0</w:t>
-      </w:r>
-      <w:r>
-        <w:rPr>
-          <w:rFonts w:ascii="Courier New" w:hAnsi="Courier New" w:cs="Courier New"/>
-        </w:rPr>
-        <w:t xml:space="preserve"> = </w:t>
-      </w:r>
-      <w:r>
-        <w:rPr>
-          <w:rFonts w:ascii="Courier New" w:hAnsi="Courier New" w:cs="Courier New"/>
-        </w:rPr>
-        <w:t>5</w:t>
-      </w:r>
+        <w:t>arr_len</w:t>
+      </w:r>
+      <w:proofErr w:type="spellEnd"/>
       <w:r>
         <w:rPr>
           <w:rFonts w:ascii="Courier New" w:hAnsi="Courier New" w:cs="Courier New"/>
           <w:lang w:val="en-US"/>
         </w:rPr>
-        <w:t>C</w:t>
+        <w:t xml:space="preserve"> </w:t>
       </w:r>
       <w:r>
         <w:rPr>
           <w:rFonts w:ascii="Courier New" w:hAnsi="Courier New" w:cs="Courier New"/>
-        </w:rPr>
-        <w:t>0</w:t>
-      </w:r>
+          <w:lang w:val="en-US"/>
+        </w:rPr>
+        <w:t xml:space="preserve">= </w:t>
+      </w:r>
+      <w:proofErr w:type="spellStart"/>
       <w:r>
         <w:rPr>
           <w:rFonts w:ascii="Courier New" w:hAnsi="Courier New" w:cs="Courier New"/>
-        </w:rPr>
-        <w:t xml:space="preserve"> – 1</w:t>
+          <w:lang w:val="en-US"/>
+        </w:rPr>
+        <w:t>arr_len</w:t>
+      </w:r>
+      <w:proofErr w:type="spellEnd"/>
+      <w:r>
+        <w:rPr>
+          <w:rFonts w:ascii="Courier New" w:hAnsi="Courier New" w:cs="Courier New"/>
+          <w:lang w:val="en-US"/>
+        </w:rPr>
+        <w:t xml:space="preserve"> </w:t>
+      </w:r>
+      <w:r>
+        <w:rPr>
+          <w:rFonts w:ascii="Courier New" w:hAnsi="Courier New" w:cs="Courier New"/>
+          <w:lang w:val="en-US"/>
+        </w:rPr>
+        <w:t>– 1</w:t>
       </w:r>
     </w:p>
     <w:p>
@@ -5742,25 +5584,30 @@
         </w:rPr>
         <w:t xml:space="preserve"> </w:t>
       </w:r>
-      <w:r>
-        <w:rPr>
-          <w:rFonts w:ascii="Courier New" w:hAnsi="Courier New" w:cs="Courier New"/>
-        </w:rPr>
-        <w:t>5</w:t>
-      </w:r>
+      <w:proofErr w:type="spellStart"/>
       <w:r>
         <w:rPr>
           <w:rFonts w:ascii="Courier New" w:hAnsi="Courier New" w:cs="Courier New"/>
           <w:lang w:val="en-US"/>
         </w:rPr>
-        <w:t>C</w:t>
-      </w:r>
+        <w:t>arr</w:t>
+      </w:r>
+      <w:proofErr w:type="spellEnd"/>
       <w:r>
         <w:rPr>
           <w:rFonts w:ascii="Courier New" w:hAnsi="Courier New" w:cs="Courier New"/>
         </w:rPr>
-        <w:t>0</w:t>
-      </w:r>
+        <w:t>_</w:t>
+      </w:r>
+      <w:proofErr w:type="spellStart"/>
+      <w:r>
+        <w:rPr>
+          <w:rFonts w:ascii="Courier New" w:hAnsi="Courier New" w:cs="Courier New"/>
+          <w:lang w:val="en-US"/>
+        </w:rPr>
+        <w:t>len</w:t>
+      </w:r>
+      <w:proofErr w:type="spellEnd"/>
       <w:r>
         <w:rPr>
           <w:rFonts w:ascii="Courier New" w:hAnsi="Courier New" w:cs="Courier New"/>
@@ -5834,42 +5681,7 @@
         <w:pStyle w:val="a3"/>
       </w:pPr>
       <w:r>
-        <w:t xml:space="preserve">Адрес последнего элемента массива + 1 </w:t>
-      </w:r>
-      <w:r>
-        <w:t xml:space="preserve">+ </w:t>
-      </w:r>
-      <w:r>
-        <w:t>накопление суммы элементов массива</w:t>
-      </w:r>
-      <w:r>
-        <w:t>.</w:t>
-      </w:r>
-    </w:p>
-    <w:p>
-      <w:pPr>
-        <w:pStyle w:val="a3"/>
-      </w:pPr>
-      <w:r>
-        <w:t>Ес</w:t>
-      </w:r>
-      <w:r>
-        <w:t>ли сумма больше</w:t>
-      </w:r>
-      <w:r>
-        <w:t xml:space="preserve"> 0, то</w:t>
-      </w:r>
-      <w:r>
-        <w:t xml:space="preserve"> </w:t>
-      </w:r>
-      <w:r>
-        <w:t xml:space="preserve">накопление полученных результатов + 1 в переменную </w:t>
-      </w:r>
-      <w:r>
-        <w:rPr>
-          <w:lang w:val="en-US"/>
-        </w:rPr>
-        <w:t>RESULT</w:t>
+        <w:t>Подсчёт числа положительных элементов массива</w:t>
       </w:r>
     </w:p>
     <w:p>
@@ -5947,10 +5759,7 @@
       </w:r>
       <w:proofErr w:type="spellEnd"/>
       <w:r>
-        <w:t xml:space="preserve"> – беззнаковое, </w:t>
-      </w:r>
-      <w:r>
-        <w:t>16-ти разрядное число</w:t>
+        <w:t xml:space="preserve"> – беззнаковое, 16-ти разрядное число</w:t>
       </w:r>
     </w:p>
     <w:p>
@@ -5971,10 +5780,7 @@
       </w:r>
       <w:proofErr w:type="spellStart"/>
       <w:r>
-        <w:t>arr_</w:t>
-      </w:r>
-      <w:r>
-        <w:t>current</w:t>
+        <w:t>arr_current</w:t>
       </w:r>
       <w:proofErr w:type="spellEnd"/>
       <w:r>
@@ -6045,16 +5851,8 @@
         <w:rPr>
           <w:lang w:val="en-US"/>
         </w:rPr>
-        <w:t xml:space="preserve"> [</w:t>
-      </w:r>
-      <w:proofErr w:type="gramStart"/>
-      <w:r>
-        <w:rPr>
-          <w:lang w:val="en-US"/>
-        </w:rPr>
-        <w:t>1..</w:t>
-      </w:r>
-      <w:proofErr w:type="gramEnd"/>
+        <w:t xml:space="preserve"> [1..</w:t>
+      </w:r>
       <w:r>
         <w:rPr>
           <w:lang w:val="en-US"/>
@@ -6092,47 +5890,67 @@
           <w:rFonts w:ascii="Cambria Math" w:hAnsi="Cambria Math" w:cs="Cambria Math"/>
           <w:lang w:val="en-US"/>
         </w:rPr>
-        <w:t xml:space="preserve"> </w:t>
+        <w:t xml:space="preserve"> ∈</w:t>
       </w:r>
       <w:r>
         <w:rPr>
           <w:rFonts w:ascii="Cambria Math" w:hAnsi="Cambria Math" w:cs="Cambria Math"/>
           <w:lang w:val="en-US"/>
         </w:rPr>
-        <w:t>∈</w:t>
+        <w:t xml:space="preserve"> </w:t>
+      </w:r>
+      <w:r>
+        <w:rPr>
+          <w:lang w:val="en-US"/>
+        </w:rPr>
+        <w:t>[0.. 5BE</w:t>
+      </w:r>
+      <w:r>
+        <w:rPr>
+          <w:vertAlign w:val="subscript"/>
+          <w:lang w:val="en-US"/>
+        </w:rPr>
+        <w:t>16</w:t>
+      </w:r>
+      <w:r>
+        <w:rPr>
+          <w:lang w:val="en-US"/>
+        </w:rPr>
+        <w:t xml:space="preserve"> - </w:t>
+      </w:r>
+      <w:proofErr w:type="spellStart"/>
+      <w:r>
+        <w:rPr>
+          <w:lang w:val="en-US"/>
+        </w:rPr>
+        <w:t>arr_len</w:t>
+      </w:r>
+      <w:proofErr w:type="spellEnd"/>
+      <w:r>
+        <w:rPr>
+          <w:lang w:val="en-US"/>
+        </w:rPr>
+        <w:t xml:space="preserve">] </w:t>
       </w:r>
       <w:r>
         <w:rPr>
           <w:rFonts w:ascii="Cambria Math" w:hAnsi="Cambria Math" w:cs="Cambria Math"/>
           <w:lang w:val="en-US"/>
         </w:rPr>
+        <w:t>∪</w:t>
+      </w:r>
+      <w:r>
+        <w:rPr>
+          <w:rFonts w:ascii="Cambria Math" w:hAnsi="Cambria Math" w:cs="Cambria Math"/>
+          <w:lang w:val="en-US"/>
+        </w:rPr>
         <w:t xml:space="preserve"> </w:t>
       </w:r>
       <w:r>
         <w:rPr>
           <w:lang w:val="en-US"/>
         </w:rPr>
-        <w:t>[</w:t>
-      </w:r>
-      <w:proofErr w:type="gramStart"/>
-      <w:r>
-        <w:rPr>
-          <w:lang w:val="en-US"/>
-        </w:rPr>
-        <w:t>0</w:t>
-      </w:r>
-      <w:r>
-        <w:rPr>
-          <w:lang w:val="en-US"/>
-        </w:rPr>
-        <w:t>..</w:t>
-      </w:r>
-      <w:proofErr w:type="gramEnd"/>
-      <w:r>
-        <w:rPr>
-          <w:lang w:val="en-US"/>
-        </w:rPr>
-        <w:t xml:space="preserve"> 5BE</w:t>
+        <w:t>[5D1</w:t>
       </w:r>
       <w:r>
         <w:rPr>
@@ -6145,80 +5963,7 @@
         <w:rPr>
           <w:lang w:val="en-US"/>
         </w:rPr>
-        <w:t xml:space="preserve"> - </w:t>
-      </w:r>
-      <w:proofErr w:type="spellStart"/>
-      <w:r>
-        <w:rPr>
-          <w:lang w:val="en-US"/>
-        </w:rPr>
-        <w:t>arr_len</w:t>
-      </w:r>
-      <w:proofErr w:type="spellEnd"/>
-      <w:r>
-        <w:rPr>
-          <w:lang w:val="en-US"/>
-        </w:rPr>
-        <w:t>]</w:t>
-      </w:r>
-      <w:r>
-        <w:rPr>
-          <w:lang w:val="en-US"/>
-        </w:rPr>
-        <w:t xml:space="preserve"> </w:t>
-      </w:r>
-      <w:r>
-        <w:rPr>
-          <w:rFonts w:ascii="Cambria Math" w:hAnsi="Cambria Math" w:cs="Cambria Math"/>
-          <w:lang w:val="en-US"/>
-        </w:rPr>
-        <w:t>∪</w:t>
-      </w:r>
-      <w:r>
-        <w:rPr>
-          <w:rFonts w:ascii="Cambria Math" w:hAnsi="Cambria Math" w:cs="Cambria Math"/>
-          <w:lang w:val="en-US"/>
-        </w:rPr>
-        <w:t xml:space="preserve"> </w:t>
-      </w:r>
-      <w:r>
-        <w:rPr>
-          <w:lang w:val="en-US"/>
-        </w:rPr>
-        <w:t>[</w:t>
-      </w:r>
-      <w:r>
-        <w:rPr>
-          <w:lang w:val="en-US"/>
-        </w:rPr>
-        <w:t>5D1</w:t>
-      </w:r>
-      <w:r>
-        <w:rPr>
-          <w:vertAlign w:val="subscript"/>
-          <w:lang w:val="en-US"/>
-        </w:rPr>
-        <w:t>16</w:t>
-      </w:r>
-      <w:proofErr w:type="gramStart"/>
-      <w:r>
-        <w:rPr>
-          <w:lang w:val="en-US"/>
-        </w:rPr>
-        <w:t xml:space="preserve"> </w:t>
-      </w:r>
-      <w:r>
-        <w:rPr>
-          <w:lang w:val="en-US"/>
-        </w:rPr>
-        <w:t>..</w:t>
-      </w:r>
-      <w:proofErr w:type="gramEnd"/>
-      <w:r>
-        <w:rPr>
-          <w:lang w:val="en-US"/>
-        </w:rPr>
-        <w:t xml:space="preserve"> 7FF</w:t>
+        <w:t xml:space="preserve"> .. 7FF</w:t>
       </w:r>
       <w:r>
         <w:rPr>
@@ -6302,66 +6047,33 @@
         <w:rPr>
           <w:lang w:val="en-US"/>
         </w:rPr>
-        <w:t>[</w:t>
-      </w:r>
-      <w:r>
-        <w:rPr>
-          <w:lang w:val="en-US"/>
-        </w:rPr>
-        <w:t>-2</w:t>
+        <w:t>[-2</w:t>
       </w:r>
       <w:r>
         <w:rPr>
           <w:vertAlign w:val="superscript"/>
           <w:lang w:val="en-US"/>
         </w:rPr>
-        <w:t>15</w:t>
-      </w:r>
-      <w:proofErr w:type="gramStart"/>
+        <w:t xml:space="preserve">15 </w:t>
+      </w:r>
+      <w:r>
+        <w:rPr>
+          <w:lang w:val="en-US"/>
+        </w:rPr>
+        <w:t>.. 2</w:t>
+      </w:r>
       <w:r>
         <w:rPr>
           <w:vertAlign w:val="superscript"/>
           <w:lang w:val="en-US"/>
         </w:rPr>
-        <w:t xml:space="preserve"> </w:t>
+        <w:t>15</w:t>
       </w:r>
       <w:r>
         <w:rPr>
           <w:lang w:val="en-US"/>
         </w:rPr>
-        <w:t>..</w:t>
-      </w:r>
-      <w:proofErr w:type="gramEnd"/>
-      <w:r>
-        <w:rPr>
-          <w:lang w:val="en-US"/>
-        </w:rPr>
-        <w:t xml:space="preserve"> </w:t>
-      </w:r>
-      <w:r>
-        <w:rPr>
-          <w:lang w:val="en-US"/>
-        </w:rPr>
-        <w:t>2</w:t>
-      </w:r>
-      <w:r>
-        <w:rPr>
-          <w:vertAlign w:val="superscript"/>
-          <w:lang w:val="en-US"/>
-        </w:rPr>
-        <w:t>15</w:t>
-      </w:r>
-      <w:r>
-        <w:rPr>
-          <w:lang w:val="en-US"/>
-        </w:rPr>
-        <w:t xml:space="preserve"> - 1</w:t>
-      </w:r>
-      <w:r>
-        <w:rPr>
-          <w:lang w:val="en-US"/>
-        </w:rPr>
-        <w:t>]</w:t>
+        <w:t xml:space="preserve"> - 1]</w:t>
       </w:r>
     </w:p>
     <w:p>
@@ -6389,7 +6101,6 @@
           <w:b/>
           <w:bCs/>
         </w:rPr>
-        <w:lastRenderedPageBreak/>
         <w:t>Р</w:t>
       </w:r>
       <w:r>
@@ -6415,13 +6126,7 @@
         <w:rPr>
           <w:rFonts w:ascii="Courier New" w:hAnsi="Courier New" w:cs="Courier New"/>
         </w:rPr>
-        <w:t>5</w:t>
-      </w:r>
-      <w:r>
-        <w:rPr>
-          <w:rFonts w:ascii="Courier New" w:hAnsi="Courier New" w:cs="Courier New"/>
-        </w:rPr>
-        <w:t>C2</w:t>
+        <w:t>5C2</w:t>
       </w:r>
       <w:r>
         <w:rPr>
@@ -6549,19 +6254,31 @@
           <w:rFonts w:ascii="Courier New" w:hAnsi="Courier New" w:cs="Courier New"/>
           <w:lang w:val="en-US"/>
         </w:rPr>
-        <w:t>B</w:t>
+        <w:t>BF</w:t>
+      </w:r>
+      <w:r>
+        <w:rPr>
+          <w:rFonts w:ascii="Courier New" w:hAnsi="Courier New" w:cs="Courier New"/>
+        </w:rPr>
+        <w:t>, 5</w:t>
       </w:r>
       <w:r>
         <w:rPr>
           <w:rFonts w:ascii="Courier New" w:hAnsi="Courier New" w:cs="Courier New"/>
           <w:lang w:val="en-US"/>
         </w:rPr>
-        <w:t>F, 5C0</w:t>
+        <w:t>C</w:t>
       </w:r>
       <w:r>
         <w:rPr>
           <w:rFonts w:ascii="Courier New" w:hAnsi="Courier New" w:cs="Courier New"/>
         </w:rPr>
+        <w:t>0</w:t>
+      </w:r>
+      <w:r>
+        <w:rPr>
+          <w:rFonts w:ascii="Courier New" w:hAnsi="Courier New" w:cs="Courier New"/>
+        </w:rPr>
         <w:t xml:space="preserve"> </w:t>
       </w:r>
       <w:r>
@@ -6577,10 +6294,7 @@
         <w:t>промежуточны</w:t>
       </w:r>
       <w:r>
-        <w:t xml:space="preserve">е </w:t>
-      </w:r>
-      <w:r>
-        <w:t>данные</w:t>
+        <w:t>е данные</w:t>
       </w:r>
       <w:r>
         <w:t>;</w:t>
@@ -6635,6 +6349,7 @@
           <w:b/>
           <w:bCs/>
         </w:rPr>
+        <w:lastRenderedPageBreak/>
         <w:t>А</w:t>
       </w:r>
       <w:r>
@@ -14230,7 +13945,6 @@
               <w:rPr>
                 <w:rFonts w:ascii="Courier New" w:hAnsi="Courier New" w:cs="Courier New"/>
               </w:rPr>
-              <w:lastRenderedPageBreak/>
               <w:t>5C9</w:t>
             </w:r>
           </w:p>

</xml_diff>